<commit_message>
Added stuff to resume
</commit_message>
<xml_diff>
--- a/assets/documents/Resume.docx
+++ b/assets/documents/Resume.docx
@@ -3,20 +3,10 @@
 <w:document xmlns:wpc="http://schemas.microsoft.com/office/word/2010/wordprocessingCanvas" xmlns:cx="http://schemas.microsoft.com/office/drawing/2014/chartex" xmlns:cx1="http://schemas.microsoft.com/office/drawing/2015/9/8/chartex" xmlns:cx2="http://schemas.microsoft.com/office/drawing/2015/10/21/chartex" xmlns:cx3="http://schemas.microsoft.com/office/drawing/2016/5/9/chartex" xmlns:cx4="http://schemas.microsoft.com/office/drawing/2016/5/10/chartex" xmlns:cx5="http://schemas.microsoft.com/office/drawing/2016/5/11/chartex" xmlns:cx6="http://schemas.microsoft.com/office/drawing/2016/5/12/chartex" xmlns:cx7="http://schemas.microsoft.com/office/drawing/2016/5/13/chartex" xmlns:cx8="http://schemas.microsoft.com/office/drawing/2016/5/14/chartex" xmlns:mc="http://schemas.openxmlformats.org/markup-compatibility/2006" xmlns:aink="http://schemas.microsoft.com/office/drawing/2016/ink" xmlns:am3d="http://schemas.microsoft.com/office/drawing/2017/model3d" xmlns:o="urn:schemas-microsoft-com:office:office" xmlns:r="http://schemas.openxmlformats.org/officeDocument/2006/relationships" xmlns:m="http://schemas.openxmlformats.org/officeDocument/2006/math" xmlns:v="urn:schemas-microsoft-com:vml" xmlns:wp14="http://schemas.microsoft.com/office/word/2010/wordprocessingDrawing" xmlns:wp="http://schemas.openxmlformats.org/drawingml/2006/wordprocessingDrawing" xmlns:w10="urn:schemas-microsoft-com:office:word" xmlns:w="http://schemas.openxmlformats.org/wordprocessingml/2006/main" xmlns:w14="http://schemas.microsoft.com/office/word/2010/wordml" xmlns:w15="http://schemas.microsoft.com/office/word/2012/wordml" xmlns:w16cid="http://schemas.microsoft.com/office/word/2016/wordml/cid" xmlns:w16se="http://schemas.microsoft.com/office/word/2015/wordml/symex" xmlns:wpg="http://schemas.microsoft.com/office/word/2010/wordprocessingGroup" xmlns:wpi="http://schemas.microsoft.com/office/word/2010/wordprocessingInk" xmlns:wne="http://schemas.microsoft.com/office/word/2006/wordml" xmlns:wps="http://schemas.microsoft.com/office/word/2010/wordprocessingShape" mc:Ignorable="w14 w15 w16se w16cid wp14">
   <w:body>
     <w:p>
-      <w:pPr>
-        <w:spacing w:after="200" w:line="240" w:lineRule="auto"/>
-        <w:ind w:right="-15"/>
-        <w:rPr>
-          <w:rFonts w:eastAsia="Times New Roman" w:cstheme="minorHAnsi"/>
-          <w:sz w:val="28"/>
-          <w:szCs w:val="28"/>
-        </w:rPr>
-      </w:pPr>
-      <w:r>
-        <w:rPr>
-          <w:rFonts w:ascii="Calibri" w:eastAsia="Times New Roman" w:hAnsi="Calibri" w:cs="Calibri"/>
+      <w:r>
+        <w:rPr>
+          <w:rFonts w:ascii="Calibri" w:hAnsi="Calibri" w:cs="Calibri"/>
           <w:noProof/>
-          <w:color w:val="222222"/>
           <w:sz w:val="18"/>
           <w:szCs w:val="18"/>
           <w:bdr w:val="none" w:sz="0" w:space="0" w:color="auto" w:frame="1"/>
@@ -72,186 +62,273 @@
       </w:r>
       <w:r>
         <w:rPr>
-          <w:rFonts w:ascii="Calibri" w:eastAsia="Times New Roman" w:hAnsi="Calibri" w:cs="Calibri"/>
-          <w:color w:val="222222"/>
+          <w:rFonts w:ascii="Calibri" w:hAnsi="Calibri" w:cs="Calibri"/>
           <w:sz w:val="18"/>
           <w:szCs w:val="18"/>
         </w:rPr>
         <w:t xml:space="preserve">  </w:t>
       </w:r>
       <w:r>
+        <w:t>Hello</w:t>
+      </w:r>
+      <w:r>
+        <w:t xml:space="preserve">, my name is </w:t>
+      </w:r>
+      <w:r>
+        <w:t>Sherrie McNulty</w:t>
+      </w:r>
+    </w:p>
+    <w:p>
+      <w:pPr>
+        <w:spacing w:after="0" w:line="240" w:lineRule="auto"/>
+        <w:rPr>
+          <w:rFonts w:eastAsia="Times New Roman" w:cstheme="minorHAnsi"/>
+        </w:rPr>
+      </w:pPr>
+      <w:r>
         <w:rPr>
           <w:rFonts w:eastAsia="Times New Roman" w:cstheme="minorHAnsi"/>
           <w:color w:val="222222"/>
+        </w:rPr>
+        <w:t>From Henrico, VA</w:t>
+      </w:r>
+    </w:p>
+    <w:p>
+      <w:pPr>
+        <w:spacing w:after="0" w:line="240" w:lineRule="auto"/>
+        <w:rPr>
+          <w:rFonts w:eastAsia="Times New Roman" w:cstheme="minorHAnsi"/>
+        </w:rPr>
+      </w:pPr>
+      <w:r>
+        <w:rPr>
+          <w:rFonts w:eastAsia="Times New Roman" w:cstheme="minorHAnsi"/>
+          <w:color w:val="222222"/>
+        </w:rPr>
+        <w:t>sherriemcnulty@gmail.com</w:t>
+      </w:r>
+    </w:p>
+    <w:p>
+      <w:pPr>
+        <w:spacing w:after="0" w:line="240" w:lineRule="auto"/>
+        <w:rPr>
+          <w:rFonts w:eastAsia="Times New Roman" w:cstheme="minorHAnsi"/>
+          <w:color w:val="222222"/>
+        </w:rPr>
+      </w:pPr>
+      <w:r>
+        <w:rPr>
+          <w:rFonts w:eastAsia="Times New Roman" w:cstheme="minorHAnsi"/>
+          <w:color w:val="222222"/>
+        </w:rPr>
+        <w:t>http://sherriemcnulty.com</w:t>
+      </w:r>
+    </w:p>
+    <w:p>
+      <w:pPr>
+        <w:spacing w:after="0" w:line="240" w:lineRule="auto"/>
+        <w:rPr>
+          <w:rFonts w:eastAsia="Times New Roman" w:cstheme="minorHAnsi"/>
+        </w:rPr>
+      </w:pPr>
+    </w:p>
+    <w:p>
+      <w:pPr>
+        <w:spacing w:after="100" w:afterAutospacing="1" w:line="240" w:lineRule="auto"/>
+        <w:outlineLvl w:val="1"/>
+        <w:rPr>
+          <w:rFonts w:ascii="Segoe UI" w:eastAsia="Times New Roman" w:hAnsi="Segoe UI" w:cs="Segoe UI"/>
+          <w:color w:val="000000"/>
           <w:sz w:val="28"/>
           <w:szCs w:val="28"/>
         </w:rPr>
-        <w:t>Hello</w:t>
-      </w:r>
-      <w:r>
-        <w:rPr>
-          <w:rFonts w:eastAsia="Times New Roman" w:cstheme="minorHAnsi"/>
-          <w:color w:val="222222"/>
+      </w:pPr>
+      <w:r>
+        <w:rPr>
+          <w:rFonts w:ascii="Segoe UI" w:eastAsia="Times New Roman" w:hAnsi="Segoe UI" w:cs="Segoe UI"/>
+          <w:color w:val="000000"/>
           <w:sz w:val="28"/>
           <w:szCs w:val="28"/>
         </w:rPr>
-        <w:t xml:space="preserve">, my name is </w:t>
-      </w:r>
-      <w:r>
-        <w:rPr>
-          <w:rFonts w:eastAsia="Times New Roman" w:cstheme="minorHAnsi"/>
-          <w:color w:val="222222"/>
+        <w:t>Skills</w:t>
+      </w:r>
+    </w:p>
+    <w:p>
+      <w:pPr>
+        <w:spacing w:after="100" w:afterAutospacing="1" w:line="240" w:lineRule="auto"/>
+        <w:rPr>
+          <w:rFonts w:ascii="Segoe UI" w:eastAsia="Times New Roman" w:hAnsi="Segoe UI" w:cs="Segoe UI"/>
+          <w:color w:val="000000"/>
+          <w:sz w:val="20"/>
+          <w:szCs w:val="20"/>
+        </w:rPr>
+      </w:pPr>
+      <w:r>
+        <w:rPr>
+          <w:rFonts w:ascii="Segoe UI" w:eastAsia="Times New Roman" w:hAnsi="Segoe UI" w:cs="Segoe UI"/>
+          <w:color w:val="000000"/>
+          <w:sz w:val="20"/>
+          <w:szCs w:val="20"/>
+        </w:rPr>
+        <w:t>JavaScript, jQuery, HTML, CSS, Bootstrap, Media Query, React, RESTful</w:t>
+      </w:r>
+      <w:r>
+        <w:rPr>
+          <w:rFonts w:ascii="Segoe UI" w:eastAsia="Times New Roman" w:hAnsi="Segoe UI" w:cs="Segoe UI"/>
+          <w:color w:val="000000"/>
+          <w:sz w:val="20"/>
+          <w:szCs w:val="20"/>
+        </w:rPr>
+        <w:t>, JSON</w:t>
+      </w:r>
+      <w:r>
+        <w:rPr>
+          <w:rFonts w:ascii="Segoe UI" w:eastAsia="Times New Roman" w:hAnsi="Segoe UI" w:cs="Segoe UI"/>
+          <w:color w:val="000000"/>
+          <w:sz w:val="20"/>
+          <w:szCs w:val="20"/>
+        </w:rPr>
+        <w:t xml:space="preserve">, Node.js, Express.js, Handlebars, Sequelize, </w:t>
+      </w:r>
+      <w:r>
+        <w:rPr>
+          <w:rFonts w:ascii="Segoe UI" w:eastAsia="Times New Roman" w:hAnsi="Segoe UI" w:cs="Segoe UI"/>
+          <w:color w:val="000000"/>
+          <w:sz w:val="20"/>
+          <w:szCs w:val="20"/>
+        </w:rPr>
+        <w:t>My</w:t>
+      </w:r>
+      <w:r>
+        <w:rPr>
+          <w:rFonts w:ascii="Segoe UI" w:eastAsia="Times New Roman" w:hAnsi="Segoe UI" w:cs="Segoe UI"/>
+          <w:color w:val="000000"/>
+          <w:sz w:val="20"/>
+          <w:szCs w:val="20"/>
+        </w:rPr>
+        <w:t>SQL, MongoDB, Mongoose, Visual Studio Code and Photoshop</w:t>
+      </w:r>
+    </w:p>
+    <w:p>
+      <w:pPr>
+        <w:spacing w:after="100" w:afterAutospacing="1" w:line="240" w:lineRule="auto"/>
+        <w:outlineLvl w:val="1"/>
+        <w:rPr>
+          <w:rFonts w:ascii="Segoe UI" w:eastAsia="Times New Roman" w:hAnsi="Segoe UI" w:cs="Segoe UI"/>
+          <w:color w:val="000000"/>
           <w:sz w:val="28"/>
           <w:szCs w:val="28"/>
         </w:rPr>
-        <w:t>Sherrie McNulty</w:t>
+      </w:pPr>
+      <w:r>
+        <w:rPr>
+          <w:rFonts w:ascii="Segoe UI" w:eastAsia="Times New Roman" w:hAnsi="Segoe UI" w:cs="Segoe UI"/>
+          <w:color w:val="000000"/>
+          <w:sz w:val="28"/>
+          <w:szCs w:val="28"/>
+        </w:rPr>
+        <w:t>Experience</w:t>
       </w:r>
     </w:p>
     <w:p>
       <w:pPr>
-        <w:spacing w:after="0" w:line="240" w:lineRule="auto"/>
-        <w:rPr>
-          <w:rFonts w:eastAsia="Times New Roman" w:cstheme="minorHAnsi"/>
-        </w:rPr>
-      </w:pPr>
-      <w:r>
-        <w:rPr>
-          <w:rFonts w:eastAsia="Times New Roman" w:cstheme="minorHAnsi"/>
-          <w:color w:val="222222"/>
-        </w:rPr>
-        <w:t>From Henrico, VA</w:t>
+        <w:spacing w:after="100" w:afterAutospacing="1" w:line="240" w:lineRule="auto"/>
+        <w:rPr>
+          <w:rFonts w:ascii="Segoe UI" w:eastAsia="Times New Roman" w:hAnsi="Segoe UI" w:cs="Segoe UI"/>
+          <w:color w:val="000000"/>
+          <w:sz w:val="20"/>
+          <w:szCs w:val="20"/>
+        </w:rPr>
+      </w:pPr>
+      <w:r>
+        <w:rPr>
+          <w:rFonts w:ascii="Segoe UI" w:eastAsia="Times New Roman" w:hAnsi="Segoe UI" w:cs="Segoe UI"/>
+          <w:color w:val="000000"/>
+          <w:sz w:val="20"/>
+          <w:szCs w:val="20"/>
+        </w:rPr>
+        <w:t>AUGUST 2019 to PRESENT - University of Richmond Students - Richmond, VA - </w:t>
+      </w:r>
+      <w:r>
+        <w:rPr>
+          <w:rFonts w:ascii="Segoe UI" w:eastAsia="Times New Roman" w:hAnsi="Segoe UI" w:cs="Segoe UI"/>
+          <w:i/>
+          <w:iCs/>
+          <w:color w:val="000000"/>
+          <w:sz w:val="20"/>
+          <w:szCs w:val="20"/>
+        </w:rPr>
+        <w:t>Private Tutor</w:t>
       </w:r>
     </w:p>
     <w:p>
       <w:pPr>
-        <w:spacing w:after="0" w:line="240" w:lineRule="auto"/>
-        <w:rPr>
-          <w:rFonts w:eastAsia="Times New Roman" w:cstheme="minorHAnsi"/>
-        </w:rPr>
-      </w:pPr>
-      <w:r>
-        <w:rPr>
-          <w:rFonts w:eastAsia="Times New Roman" w:cstheme="minorHAnsi"/>
-          <w:color w:val="222222"/>
-        </w:rPr>
-        <w:t>sherriemcnulty@gmail.com</w:t>
-      </w:r>
-    </w:p>
-    <w:p>
-      <w:pPr>
-        <w:spacing w:after="0" w:line="240" w:lineRule="auto"/>
-        <w:rPr>
-          <w:rFonts w:eastAsia="Times New Roman" w:cstheme="minorHAnsi"/>
-          <w:color w:val="222222"/>
-        </w:rPr>
-      </w:pPr>
-      <w:r>
-        <w:rPr>
-          <w:rFonts w:eastAsia="Times New Roman" w:cstheme="minorHAnsi"/>
-          <w:color w:val="222222"/>
-        </w:rPr>
-        <w:t>http://sherriemcnulty.com</w:t>
-      </w:r>
-    </w:p>
-    <w:p>
-      <w:pPr>
-        <w:spacing w:after="0" w:line="240" w:lineRule="auto"/>
-        <w:rPr>
-          <w:rFonts w:eastAsia="Times New Roman" w:cstheme="minorHAnsi"/>
-        </w:rPr>
-      </w:pPr>
-    </w:p>
-    <w:p>
-      <w:pPr>
+        <w:pStyle w:val="ListParagraph"/>
+        <w:numPr>
+          <w:ilvl w:val="0"/>
+          <w:numId w:val="19"/>
+        </w:numPr>
         <w:spacing w:after="100" w:afterAutospacing="1" w:line="240" w:lineRule="auto"/>
-        <w:outlineLvl w:val="1"/>
-        <w:rPr>
-          <w:rFonts w:ascii="Segoe UI" w:eastAsia="Times New Roman" w:hAnsi="Segoe UI" w:cs="Segoe UI"/>
-          <w:color w:val="000000"/>
-          <w:sz w:val="28"/>
-          <w:szCs w:val="28"/>
-        </w:rPr>
-      </w:pPr>
-      <w:r>
-        <w:rPr>
-          <w:rFonts w:ascii="Segoe UI" w:eastAsia="Times New Roman" w:hAnsi="Segoe UI" w:cs="Segoe UI"/>
-          <w:color w:val="000000"/>
-          <w:sz w:val="28"/>
-          <w:szCs w:val="28"/>
-        </w:rPr>
-        <w:t>Skills</w:t>
-      </w:r>
-    </w:p>
-    <w:p>
-      <w:pPr>
-        <w:spacing w:after="100" w:afterAutospacing="1" w:line="240" w:lineRule="auto"/>
-        <w:rPr>
-          <w:rFonts w:ascii="Segoe UI" w:eastAsia="Times New Roman" w:hAnsi="Segoe UI" w:cs="Segoe UI"/>
-          <w:color w:val="000000"/>
-          <w:sz w:val="20"/>
-          <w:szCs w:val="20"/>
-        </w:rPr>
-      </w:pPr>
-      <w:r>
-        <w:rPr>
-          <w:rFonts w:ascii="Segoe UI" w:eastAsia="Times New Roman" w:hAnsi="Segoe UI" w:cs="Segoe UI"/>
-          <w:color w:val="000000"/>
-          <w:sz w:val="20"/>
-          <w:szCs w:val="20"/>
-        </w:rPr>
-        <w:t>JavaScript, jQuery, HTML, CSS, Bootstrap, Media Query, React, REST (RESTful), Node.js, Express.js, Handlebars, Sequelize, SQL, MongoDB, Mongoose, Visual Studio Code and Photoshop</w:t>
-      </w:r>
-    </w:p>
-    <w:p>
-      <w:pPr>
-        <w:spacing w:after="100" w:afterAutospacing="1" w:line="240" w:lineRule="auto"/>
-        <w:outlineLvl w:val="1"/>
-        <w:rPr>
-          <w:rFonts w:ascii="Segoe UI" w:eastAsia="Times New Roman" w:hAnsi="Segoe UI" w:cs="Segoe UI"/>
-          <w:color w:val="000000"/>
-          <w:sz w:val="28"/>
-          <w:szCs w:val="28"/>
-        </w:rPr>
-      </w:pPr>
-      <w:r>
-        <w:rPr>
-          <w:rFonts w:ascii="Segoe UI" w:eastAsia="Times New Roman" w:hAnsi="Segoe UI" w:cs="Segoe UI"/>
-          <w:color w:val="000000"/>
-          <w:sz w:val="28"/>
-          <w:szCs w:val="28"/>
-        </w:rPr>
-        <w:t>Experience</w:t>
-      </w:r>
-    </w:p>
-    <w:p>
-      <w:pPr>
-        <w:spacing w:after="100" w:afterAutospacing="1" w:line="240" w:lineRule="auto"/>
-        <w:rPr>
-          <w:rFonts w:ascii="Segoe UI" w:eastAsia="Times New Roman" w:hAnsi="Segoe UI" w:cs="Segoe UI"/>
-          <w:color w:val="000000"/>
-          <w:sz w:val="20"/>
-          <w:szCs w:val="20"/>
-        </w:rPr>
-      </w:pPr>
-      <w:r>
-        <w:rPr>
-          <w:rFonts w:ascii="Segoe UI" w:eastAsia="Times New Roman" w:hAnsi="Segoe UI" w:cs="Segoe UI"/>
-          <w:color w:val="000000"/>
-          <w:sz w:val="20"/>
-          <w:szCs w:val="20"/>
-        </w:rPr>
-        <w:t>AUGUST 2019 to PRESENT - University of Richmond Students - Richmond, VA - </w:t>
-      </w:r>
-      <w:r>
-        <w:rPr>
-          <w:rFonts w:ascii="Segoe UI" w:eastAsia="Times New Roman" w:hAnsi="Segoe UI" w:cs="Segoe UI"/>
-          <w:i/>
-          <w:iCs/>
-          <w:color w:val="000000"/>
-          <w:sz w:val="20"/>
-          <w:szCs w:val="20"/>
-        </w:rPr>
-        <w:t>Private Tutor</w:t>
+        <w:rPr>
+          <w:rFonts w:ascii="Segoe UI" w:eastAsia="Times New Roman" w:hAnsi="Segoe UI" w:cs="Segoe UI"/>
+          <w:color w:val="000000"/>
+          <w:sz w:val="20"/>
+          <w:szCs w:val="20"/>
+        </w:rPr>
+      </w:pPr>
+      <w:r>
+        <w:rPr>
+          <w:rFonts w:ascii="Segoe UI" w:eastAsia="Times New Roman" w:hAnsi="Segoe UI" w:cs="Segoe UI"/>
+          <w:color w:val="000000"/>
+          <w:sz w:val="20"/>
+          <w:szCs w:val="20"/>
+        </w:rPr>
+        <w:t xml:space="preserve">Provide tutor services for </w:t>
+      </w:r>
+      <w:r>
+        <w:rPr>
+          <w:rFonts w:ascii="Segoe UI" w:eastAsia="Times New Roman" w:hAnsi="Segoe UI" w:cs="Segoe UI"/>
+          <w:color w:val="000000"/>
+          <w:sz w:val="20"/>
+          <w:szCs w:val="20"/>
+        </w:rPr>
+        <w:t xml:space="preserve">JavaScript, jQuery, HTML, CSS, Bootstrap, Media Query, React, RESTful, JSON, Node.js, Express.js, Handlebars, Sequelize, </w:t>
+      </w:r>
+      <w:r>
+        <w:rPr>
+          <w:rFonts w:ascii="Segoe UI" w:eastAsia="Times New Roman" w:hAnsi="Segoe UI" w:cs="Segoe UI"/>
+          <w:color w:val="000000"/>
+          <w:sz w:val="20"/>
+          <w:szCs w:val="20"/>
+        </w:rPr>
+        <w:t>My</w:t>
+      </w:r>
+      <w:r>
+        <w:rPr>
+          <w:rFonts w:ascii="Segoe UI" w:eastAsia="Times New Roman" w:hAnsi="Segoe UI" w:cs="Segoe UI"/>
+          <w:color w:val="000000"/>
+          <w:sz w:val="20"/>
+          <w:szCs w:val="20"/>
+        </w:rPr>
+        <w:t>SQL, MongoDB, Mongoose</w:t>
+      </w:r>
+      <w:r>
+        <w:rPr>
+          <w:rFonts w:ascii="Segoe UI" w:eastAsia="Times New Roman" w:hAnsi="Segoe UI" w:cs="Segoe UI"/>
+          <w:color w:val="000000"/>
+          <w:sz w:val="20"/>
+          <w:szCs w:val="20"/>
+        </w:rPr>
+        <w:t xml:space="preserve"> and</w:t>
+      </w:r>
+      <w:r>
+        <w:rPr>
+          <w:rFonts w:ascii="Segoe UI" w:eastAsia="Times New Roman" w:hAnsi="Segoe UI" w:cs="Segoe UI"/>
+          <w:color w:val="000000"/>
+          <w:sz w:val="20"/>
+          <w:szCs w:val="20"/>
+        </w:rPr>
+        <w:t xml:space="preserve"> Visual Studio Code</w:t>
       </w:r>
     </w:p>
     <w:p>
@@ -275,26 +352,6 @@
           <w:sz w:val="20"/>
           <w:szCs w:val="20"/>
         </w:rPr>
-        <w:t>Provide tutor services for JavaScript, jQuery, HTML5, CSS3, Media Query, Bootstrap, React, Node.js, Express.js, Handlebars, Sequelize, MySQL, MongoDB, Mongoose and RESTful API based application development</w:t>
-      </w:r>
-    </w:p>
-    <w:p>
-      <w:pPr>
-        <w:spacing w:after="100" w:afterAutospacing="1" w:line="240" w:lineRule="auto"/>
-        <w:rPr>
-          <w:rFonts w:ascii="Segoe UI" w:eastAsia="Times New Roman" w:hAnsi="Segoe UI" w:cs="Segoe UI"/>
-          <w:color w:val="000000"/>
-          <w:sz w:val="20"/>
-          <w:szCs w:val="20"/>
-        </w:rPr>
-      </w:pPr>
-      <w:r>
-        <w:rPr>
-          <w:rFonts w:ascii="Segoe UI" w:eastAsia="Times New Roman" w:hAnsi="Segoe UI" w:cs="Segoe UI"/>
-          <w:color w:val="000000"/>
-          <w:sz w:val="20"/>
-          <w:szCs w:val="20"/>
-        </w:rPr>
         <w:t>FEBRUARY 2019 to JULY 2019 - University of Richmond - Richmond, VA – </w:t>
       </w:r>
       <w:r>
@@ -330,7 +387,25 @@
           <w:sz w:val="20"/>
           <w:szCs w:val="20"/>
         </w:rPr>
-        <w:t>Created applications using JavaScript, jQuery, HTML5, CSS3, Bootstrap, Media Query, React, REST (RESTful), Node.js, Express.js, Handlebars, Sequelize, MySQL, MongoDB, Mongoose, Visual Studio Code and Photoshop</w:t>
+        <w:t xml:space="preserve">Created applications using JavaScript, jQuery, HTML5, CSS3, Bootstrap, Media Query, React, RESTful, </w:t>
+      </w:r>
+      <w:r>
+        <w:rPr>
+          <w:rFonts w:ascii="Segoe UI" w:eastAsia="Times New Roman" w:hAnsi="Segoe UI" w:cs="Segoe UI"/>
+          <w:color w:val="000000"/>
+          <w:sz w:val="20"/>
+          <w:szCs w:val="20"/>
+        </w:rPr>
+        <w:t xml:space="preserve">JSON, </w:t>
+      </w:r>
+      <w:r>
+        <w:rPr>
+          <w:rFonts w:ascii="Segoe UI" w:eastAsia="Times New Roman" w:hAnsi="Segoe UI" w:cs="Segoe UI"/>
+          <w:color w:val="000000"/>
+          <w:sz w:val="20"/>
+          <w:szCs w:val="20"/>
+        </w:rPr>
+        <w:t>Node.js, Express.js, Handlebars, Sequelize, MySQL, MongoDB, Mongoose, Visual Studio Code and Photoshop</w:t>
       </w:r>
     </w:p>
     <w:p>
@@ -626,7 +701,25 @@
           <w:sz w:val="20"/>
           <w:szCs w:val="20"/>
         </w:rPr>
-        <w:t xml:space="preserve"> content management system with automated archiving that enabled journalists to publish articles independently</w:t>
+        <w:t xml:space="preserve"> content management system with automated archiving that enabled journalists to publish articles </w:t>
+      </w:r>
+      <w:r>
+        <w:rPr>
+          <w:rFonts w:ascii="Segoe UI" w:eastAsia="Times New Roman" w:hAnsi="Segoe UI" w:cs="Segoe UI"/>
+          <w:color w:val="000000"/>
+          <w:sz w:val="20"/>
+          <w:szCs w:val="20"/>
+        </w:rPr>
+        <w:t xml:space="preserve">on the web </w:t>
+      </w:r>
+      <w:r>
+        <w:rPr>
+          <w:rFonts w:ascii="Segoe UI" w:eastAsia="Times New Roman" w:hAnsi="Segoe UI" w:cs="Segoe UI"/>
+          <w:color w:val="000000"/>
+          <w:sz w:val="20"/>
+          <w:szCs w:val="20"/>
+        </w:rPr>
+        <w:t>independently</w:t>
       </w:r>
     </w:p>
     <w:p>
@@ -681,7 +774,43 @@
           <w:sz w:val="20"/>
           <w:szCs w:val="20"/>
         </w:rPr>
-        <w:t>Suggested and created a version control system in response to a week-long production outage after a developer released defective code prior to going on vacation</w:t>
+        <w:t xml:space="preserve">Investigated the most suitable technologies to integrate and </w:t>
+      </w:r>
+      <w:r>
+        <w:rPr>
+          <w:rFonts w:ascii="Segoe UI" w:eastAsia="Times New Roman" w:hAnsi="Segoe UI" w:cs="Segoe UI"/>
+          <w:color w:val="000000"/>
+          <w:sz w:val="20"/>
+          <w:szCs w:val="20"/>
+        </w:rPr>
+        <w:t>e</w:t>
+      </w:r>
+      <w:r>
+        <w:rPr>
+          <w:rFonts w:ascii="Segoe UI" w:eastAsia="Times New Roman" w:hAnsi="Segoe UI" w:cs="Segoe UI"/>
+          <w:color w:val="000000"/>
+          <w:sz w:val="20"/>
+          <w:szCs w:val="20"/>
+        </w:rPr>
+        <w:t>xpand our C</w:t>
+      </w:r>
+      <w:r>
+        <w:rPr>
+          <w:rFonts w:ascii="Segoe UI" w:eastAsia="Times New Roman" w:hAnsi="Segoe UI" w:cs="Segoe UI"/>
+          <w:color w:val="000000"/>
+          <w:sz w:val="20"/>
+          <w:szCs w:val="20"/>
+        </w:rPr>
+        <w:t>AM system functionality</w:t>
+      </w:r>
+      <w:r>
+        <w:rPr>
+          <w:rFonts w:ascii="Segoe UI" w:eastAsia="Times New Roman" w:hAnsi="Segoe UI" w:cs="Segoe UI"/>
+          <w:color w:val="000000"/>
+          <w:sz w:val="20"/>
+          <w:szCs w:val="20"/>
+        </w:rPr>
+        <w:t xml:space="preserve"> and trained staff on the technologies selected</w:t>
       </w:r>
     </w:p>
     <w:p>
@@ -706,7 +835,25 @@
           <w:szCs w:val="20"/>
         </w:rPr>
         <w:lastRenderedPageBreak/>
-        <w:t>Replaced text entry with graphical user interfaces on production systems to reduce material waste</w:t>
+        <w:t xml:space="preserve">Suggested and </w:t>
+      </w:r>
+      <w:r>
+        <w:rPr>
+          <w:rFonts w:ascii="Segoe UI" w:eastAsia="Times New Roman" w:hAnsi="Segoe UI" w:cs="Segoe UI"/>
+          <w:color w:val="000000"/>
+          <w:sz w:val="20"/>
+          <w:szCs w:val="20"/>
+        </w:rPr>
+        <w:t>implemented</w:t>
+      </w:r>
+      <w:r>
+        <w:rPr>
+          <w:rFonts w:ascii="Segoe UI" w:eastAsia="Times New Roman" w:hAnsi="Segoe UI" w:cs="Segoe UI"/>
+          <w:color w:val="000000"/>
+          <w:sz w:val="20"/>
+          <w:szCs w:val="20"/>
+        </w:rPr>
+        <w:t xml:space="preserve"> a version control system in response to a week-long production outage after a developer released defective code prior to going on vacation</w:t>
       </w:r>
     </w:p>
     <w:p>
@@ -730,29 +877,53 @@
           <w:sz w:val="20"/>
           <w:szCs w:val="20"/>
         </w:rPr>
-        <w:t>Built a web</w:t>
-      </w:r>
-      <w:r>
-        <w:rPr>
-          <w:rFonts w:ascii="Segoe UI" w:eastAsia="Times New Roman" w:hAnsi="Segoe UI" w:cs="Segoe UI"/>
-          <w:color w:val="000000"/>
-          <w:sz w:val="20"/>
-          <w:szCs w:val="20"/>
-        </w:rPr>
-        <w:t>-</w:t>
-      </w:r>
-      <w:r>
-        <w:rPr>
-          <w:rFonts w:ascii="Segoe UI" w:eastAsia="Times New Roman" w:hAnsi="Segoe UI" w:cs="Segoe UI"/>
-          <w:color w:val="000000"/>
-          <w:sz w:val="20"/>
-          <w:szCs w:val="20"/>
-        </w:rPr>
-        <w:t>based forum to improve communication between production engineers across sites</w:t>
+        <w:t>Replaced text entry with graphical user interfaces on production systems to reduce material waste</w:t>
       </w:r>
     </w:p>
     <w:p>
       <w:pPr>
+        <w:numPr>
+          <w:ilvl w:val="0"/>
+          <w:numId w:val="16"/>
+        </w:numPr>
+        <w:spacing w:before="100" w:beforeAutospacing="1" w:after="100" w:afterAutospacing="1" w:line="240" w:lineRule="auto"/>
+        <w:rPr>
+          <w:rFonts w:ascii="Segoe UI" w:eastAsia="Times New Roman" w:hAnsi="Segoe UI" w:cs="Segoe UI"/>
+          <w:color w:val="000000"/>
+          <w:sz w:val="20"/>
+          <w:szCs w:val="20"/>
+        </w:rPr>
+      </w:pPr>
+      <w:r>
+        <w:rPr>
+          <w:rFonts w:ascii="Segoe UI" w:eastAsia="Times New Roman" w:hAnsi="Segoe UI" w:cs="Segoe UI"/>
+          <w:color w:val="000000"/>
+          <w:sz w:val="20"/>
+          <w:szCs w:val="20"/>
+        </w:rPr>
+        <w:t>Built a web</w:t>
+      </w:r>
+      <w:r>
+        <w:rPr>
+          <w:rFonts w:ascii="Segoe UI" w:eastAsia="Times New Roman" w:hAnsi="Segoe UI" w:cs="Segoe UI"/>
+          <w:color w:val="000000"/>
+          <w:sz w:val="20"/>
+          <w:szCs w:val="20"/>
+        </w:rPr>
+        <w:t>-</w:t>
+      </w:r>
+      <w:r>
+        <w:rPr>
+          <w:rFonts w:ascii="Segoe UI" w:eastAsia="Times New Roman" w:hAnsi="Segoe UI" w:cs="Segoe UI"/>
+          <w:color w:val="000000"/>
+          <w:sz w:val="20"/>
+          <w:szCs w:val="20"/>
+        </w:rPr>
+        <w:t>based forum to improve communication between production engineers across sites</w:t>
+      </w:r>
+    </w:p>
+    <w:p>
+      <w:pPr>
         <w:spacing w:after="100" w:afterAutospacing="1" w:line="240" w:lineRule="auto"/>
         <w:rPr>
           <w:rFonts w:ascii="Segoe UI" w:eastAsia="Times New Roman" w:hAnsi="Segoe UI" w:cs="Segoe UI"/>
@@ -768,7 +939,25 @@
           <w:sz w:val="20"/>
           <w:szCs w:val="20"/>
         </w:rPr>
-        <w:t>FEBRUARY 1994 to OCTOBER 1997 - Applied Analysis Inc. - Westford, MA - </w:t>
+        <w:t>FEBRUARY 1994 to</w:t>
+      </w:r>
+      <w:r>
+        <w:rPr>
+          <w:rFonts w:ascii="Segoe UI" w:eastAsia="Times New Roman" w:hAnsi="Segoe UI" w:cs="Segoe UI"/>
+          <w:color w:val="000000"/>
+          <w:sz w:val="20"/>
+          <w:szCs w:val="20"/>
+        </w:rPr>
+        <w:t xml:space="preserve"> OCTOBER</w:t>
+      </w:r>
+      <w:r>
+        <w:rPr>
+          <w:rFonts w:ascii="Segoe UI" w:eastAsia="Times New Roman" w:hAnsi="Segoe UI" w:cs="Segoe UI"/>
+          <w:color w:val="000000"/>
+          <w:sz w:val="20"/>
+          <w:szCs w:val="20"/>
+        </w:rPr>
+        <w:t xml:space="preserve"> 1997 - Applied Analysis Inc. - Westford, MA - </w:t>
       </w:r>
       <w:r>
         <w:rPr>
@@ -803,7 +992,7 @@
           <w:sz w:val="20"/>
           <w:szCs w:val="20"/>
         </w:rPr>
-        <w:t>Designed and implemented a spectral signature database that was the heart of our image processing software</w:t>
+        <w:t>Led the development team during a transition period of integrating Windows into a single platform Unix environment which required the integration of C++ with legacy C code</w:t>
       </w:r>
     </w:p>
     <w:p>
@@ -827,7 +1016,7 @@
           <w:sz w:val="20"/>
           <w:szCs w:val="20"/>
         </w:rPr>
-        <w:t>Developed a bathymetry prototype that won a $400,000 grant to launch development of a corner-stone product</w:t>
+        <w:t>Designed and implemented a spectral signature database that was the heart of our image processing software</w:t>
       </w:r>
     </w:p>
     <w:p>
@@ -851,7 +1040,25 @@
           <w:sz w:val="20"/>
           <w:szCs w:val="20"/>
         </w:rPr>
-        <w:t>Led the integration of legacy C code with C++ to add the Windows platform to our development environment</w:t>
+        <w:t xml:space="preserve">Developed a bathymetry prototype that won a $400,000 grant to launch </w:t>
+      </w:r>
+      <w:r>
+        <w:rPr>
+          <w:rFonts w:ascii="Segoe UI" w:eastAsia="Times New Roman" w:hAnsi="Segoe UI" w:cs="Segoe UI"/>
+          <w:color w:val="000000"/>
+          <w:sz w:val="20"/>
+          <w:szCs w:val="20"/>
+        </w:rPr>
+        <w:t xml:space="preserve">the </w:t>
+      </w:r>
+      <w:r>
+        <w:rPr>
+          <w:rFonts w:ascii="Segoe UI" w:eastAsia="Times New Roman" w:hAnsi="Segoe UI" w:cs="Segoe UI"/>
+          <w:color w:val="000000"/>
+          <w:sz w:val="20"/>
+          <w:szCs w:val="20"/>
+        </w:rPr>
+        <w:t>development of a corner-stone product</w:t>
       </w:r>
     </w:p>
     <w:p>
@@ -868,25 +1075,32 @@
           <w:szCs w:val="20"/>
         </w:rPr>
       </w:pPr>
-      <w:bookmarkStart w:id="0" w:name="_GoBack"/>
-      <w:r>
-        <w:rPr>
-          <w:rFonts w:ascii="Segoe UI" w:eastAsia="Times New Roman" w:hAnsi="Segoe UI" w:cs="Segoe UI"/>
-          <w:color w:val="000000"/>
-          <w:sz w:val="20"/>
-          <w:szCs w:val="20"/>
-        </w:rPr>
-        <w:t xml:space="preserve">Created a version control system that automated code promotion and release in a multiplatform </w:t>
-      </w:r>
-      <w:bookmarkEnd w:id="0"/>
-      <w:r>
-        <w:rPr>
-          <w:rFonts w:ascii="Segoe UI" w:eastAsia="Times New Roman" w:hAnsi="Segoe UI" w:cs="Segoe UI"/>
-          <w:color w:val="000000"/>
-          <w:sz w:val="20"/>
-          <w:szCs w:val="20"/>
-        </w:rPr>
-        <w:t>environment to enable roll-back functionality and improve the reliability of releases</w:t>
+      <w:r>
+        <w:rPr>
+          <w:rFonts w:ascii="Segoe UI" w:eastAsia="Times New Roman" w:hAnsi="Segoe UI" w:cs="Segoe UI"/>
+          <w:color w:val="000000"/>
+          <w:sz w:val="20"/>
+          <w:szCs w:val="20"/>
+        </w:rPr>
+        <w:t>Created a version control system that automated code promotion</w:t>
+      </w:r>
+      <w:r>
+        <w:rPr>
+          <w:rFonts w:ascii="Segoe UI" w:eastAsia="Times New Roman" w:hAnsi="Segoe UI" w:cs="Segoe UI"/>
+          <w:color w:val="000000"/>
+          <w:sz w:val="20"/>
+          <w:szCs w:val="20"/>
+        </w:rPr>
+        <w:t>, compilation</w:t>
+      </w:r>
+      <w:r>
+        <w:rPr>
+          <w:rFonts w:ascii="Segoe UI" w:eastAsia="Times New Roman" w:hAnsi="Segoe UI" w:cs="Segoe UI"/>
+          <w:color w:val="000000"/>
+          <w:sz w:val="20"/>
+          <w:szCs w:val="20"/>
+        </w:rPr>
+        <w:t xml:space="preserve"> and release in a multiplatform environment to enable roll-back functionality and improve the reliability of releases</w:t>
       </w:r>
     </w:p>
     <w:p>
@@ -910,7 +1124,78 @@
           <w:sz w:val="20"/>
           <w:szCs w:val="20"/>
         </w:rPr>
-        <w:t>Maintained Computers and peripherals for two LANs, one of which was a closed LAN that we used for sensitive processes</w:t>
+        <w:t xml:space="preserve">Maintained </w:t>
+      </w:r>
+      <w:r>
+        <w:rPr>
+          <w:rFonts w:ascii="Segoe UI" w:eastAsia="Times New Roman" w:hAnsi="Segoe UI" w:cs="Segoe UI"/>
+          <w:color w:val="000000"/>
+          <w:sz w:val="20"/>
+          <w:szCs w:val="20"/>
+        </w:rPr>
+        <w:t>c</w:t>
+      </w:r>
+      <w:r>
+        <w:rPr>
+          <w:rFonts w:ascii="Segoe UI" w:eastAsia="Times New Roman" w:hAnsi="Segoe UI" w:cs="Segoe UI"/>
+          <w:color w:val="000000"/>
+          <w:sz w:val="20"/>
+          <w:szCs w:val="20"/>
+        </w:rPr>
+        <w:t>omputers and peripherals for two LANs, one of which was a closed LAN that we used for sensitive processes</w:t>
+      </w:r>
+    </w:p>
+    <w:p>
+      <w:pPr>
+        <w:numPr>
+          <w:ilvl w:val="0"/>
+          <w:numId w:val="17"/>
+        </w:numPr>
+        <w:spacing w:before="100" w:beforeAutospacing="1" w:after="100" w:afterAutospacing="1" w:line="240" w:lineRule="auto"/>
+        <w:rPr>
+          <w:rFonts w:ascii="Segoe UI" w:eastAsia="Times New Roman" w:hAnsi="Segoe UI" w:cs="Segoe UI"/>
+          <w:color w:val="000000"/>
+          <w:sz w:val="20"/>
+          <w:szCs w:val="20"/>
+        </w:rPr>
+      </w:pPr>
+      <w:r>
+        <w:rPr>
+          <w:rFonts w:ascii="Segoe UI" w:eastAsia="Times New Roman" w:hAnsi="Segoe UI" w:cs="Segoe UI"/>
+          <w:color w:val="000000"/>
+          <w:sz w:val="20"/>
+          <w:szCs w:val="20"/>
+        </w:rPr>
+        <w:t>Hired and mentored a junior developer and a system</w:t>
+      </w:r>
+      <w:r>
+        <w:rPr>
+          <w:rFonts w:ascii="Segoe UI" w:eastAsia="Times New Roman" w:hAnsi="Segoe UI" w:cs="Segoe UI"/>
+          <w:color w:val="000000"/>
+          <w:sz w:val="20"/>
+          <w:szCs w:val="20"/>
+        </w:rPr>
+        <w:t>s</w:t>
+      </w:r>
+      <w:bookmarkStart w:id="0" w:name="_GoBack"/>
+      <w:bookmarkEnd w:id="0"/>
+      <w:r>
+        <w:rPr>
+          <w:rFonts w:ascii="Segoe UI" w:eastAsia="Times New Roman" w:hAnsi="Segoe UI" w:cs="Segoe UI"/>
+          <w:color w:val="000000"/>
+          <w:sz w:val="20"/>
+          <w:szCs w:val="20"/>
+        </w:rPr>
+        <w:t xml:space="preserve"> administrato</w:t>
+      </w:r>
+      <w:r>
+        <w:rPr>
+          <w:rFonts w:ascii="Segoe UI" w:eastAsia="Times New Roman" w:hAnsi="Segoe UI" w:cs="Segoe UI"/>
+          <w:color w:val="000000"/>
+          <w:sz w:val="20"/>
+          <w:szCs w:val="20"/>
+        </w:rPr>
+        <w:t>r</w:t>
       </w:r>
     </w:p>
     <w:p>
@@ -1692,6 +1977,119 @@
     </w:lvl>
   </w:abstractNum>
   <w:abstractNum w:abstractNumId="5" w15:restartNumberingAfterBreak="0">
+    <w:nsid w:val="2E38618B"/>
+    <w:multiLevelType w:val="hybridMultilevel"/>
+    <w:tmpl w:val="C734A708"/>
+    <w:lvl w:ilvl="0" w:tplc="04090001">
+      <w:start w:val="1"/>
+      <w:numFmt w:val="bullet"/>
+      <w:lvlText w:val=""/>
+      <w:lvlJc w:val="left"/>
+      <w:pPr>
+        <w:ind w:left="720" w:hanging="360"/>
+      </w:pPr>
+      <w:rPr>
+        <w:rFonts w:ascii="Symbol" w:hAnsi="Symbol" w:hint="default"/>
+      </w:rPr>
+    </w:lvl>
+    <w:lvl w:ilvl="1" w:tplc="04090003" w:tentative="1">
+      <w:start w:val="1"/>
+      <w:numFmt w:val="bullet"/>
+      <w:lvlText w:val="o"/>
+      <w:lvlJc w:val="left"/>
+      <w:pPr>
+        <w:ind w:left="1440" w:hanging="360"/>
+      </w:pPr>
+      <w:rPr>
+        <w:rFonts w:ascii="Courier New" w:hAnsi="Courier New" w:cs="Courier New" w:hint="default"/>
+      </w:rPr>
+    </w:lvl>
+    <w:lvl w:ilvl="2" w:tplc="04090005" w:tentative="1">
+      <w:start w:val="1"/>
+      <w:numFmt w:val="bullet"/>
+      <w:lvlText w:val=""/>
+      <w:lvlJc w:val="left"/>
+      <w:pPr>
+        <w:ind w:left="2160" w:hanging="360"/>
+      </w:pPr>
+      <w:rPr>
+        <w:rFonts w:ascii="Wingdings" w:hAnsi="Wingdings" w:hint="default"/>
+      </w:rPr>
+    </w:lvl>
+    <w:lvl w:ilvl="3" w:tplc="04090001" w:tentative="1">
+      <w:start w:val="1"/>
+      <w:numFmt w:val="bullet"/>
+      <w:lvlText w:val=""/>
+      <w:lvlJc w:val="left"/>
+      <w:pPr>
+        <w:ind w:left="2880" w:hanging="360"/>
+      </w:pPr>
+      <w:rPr>
+        <w:rFonts w:ascii="Symbol" w:hAnsi="Symbol" w:hint="default"/>
+      </w:rPr>
+    </w:lvl>
+    <w:lvl w:ilvl="4" w:tplc="04090003" w:tentative="1">
+      <w:start w:val="1"/>
+      <w:numFmt w:val="bullet"/>
+      <w:lvlText w:val="o"/>
+      <w:lvlJc w:val="left"/>
+      <w:pPr>
+        <w:ind w:left="3600" w:hanging="360"/>
+      </w:pPr>
+      <w:rPr>
+        <w:rFonts w:ascii="Courier New" w:hAnsi="Courier New" w:cs="Courier New" w:hint="default"/>
+      </w:rPr>
+    </w:lvl>
+    <w:lvl w:ilvl="5" w:tplc="04090005" w:tentative="1">
+      <w:start w:val="1"/>
+      <w:numFmt w:val="bullet"/>
+      <w:lvlText w:val=""/>
+      <w:lvlJc w:val="left"/>
+      <w:pPr>
+        <w:ind w:left="4320" w:hanging="360"/>
+      </w:pPr>
+      <w:rPr>
+        <w:rFonts w:ascii="Wingdings" w:hAnsi="Wingdings" w:hint="default"/>
+      </w:rPr>
+    </w:lvl>
+    <w:lvl w:ilvl="6" w:tplc="04090001" w:tentative="1">
+      <w:start w:val="1"/>
+      <w:numFmt w:val="bullet"/>
+      <w:lvlText w:val=""/>
+      <w:lvlJc w:val="left"/>
+      <w:pPr>
+        <w:ind w:left="5040" w:hanging="360"/>
+      </w:pPr>
+      <w:rPr>
+        <w:rFonts w:ascii="Symbol" w:hAnsi="Symbol" w:hint="default"/>
+      </w:rPr>
+    </w:lvl>
+    <w:lvl w:ilvl="7" w:tplc="04090003" w:tentative="1">
+      <w:start w:val="1"/>
+      <w:numFmt w:val="bullet"/>
+      <w:lvlText w:val="o"/>
+      <w:lvlJc w:val="left"/>
+      <w:pPr>
+        <w:ind w:left="5760" w:hanging="360"/>
+      </w:pPr>
+      <w:rPr>
+        <w:rFonts w:ascii="Courier New" w:hAnsi="Courier New" w:cs="Courier New" w:hint="default"/>
+      </w:rPr>
+    </w:lvl>
+    <w:lvl w:ilvl="8" w:tplc="04090005" w:tentative="1">
+      <w:start w:val="1"/>
+      <w:numFmt w:val="bullet"/>
+      <w:lvlText w:val=""/>
+      <w:lvlJc w:val="left"/>
+      <w:pPr>
+        <w:ind w:left="6480" w:hanging="360"/>
+      </w:pPr>
+      <w:rPr>
+        <w:rFonts w:ascii="Wingdings" w:hAnsi="Wingdings" w:hint="default"/>
+      </w:rPr>
+    </w:lvl>
+  </w:abstractNum>
+  <w:abstractNum w:abstractNumId="6" w15:restartNumberingAfterBreak="0">
     <w:nsid w:val="30CB1C31"/>
     <w:multiLevelType w:val="multilevel"/>
     <w:tmpl w:val="5F7C8994"/>
@@ -1840,7 +2238,7 @@
       </w:rPr>
     </w:lvl>
   </w:abstractNum>
-  <w:abstractNum w:abstractNumId="6" w15:restartNumberingAfterBreak="0">
+  <w:abstractNum w:abstractNumId="7" w15:restartNumberingAfterBreak="0">
     <w:nsid w:val="329420B1"/>
     <w:multiLevelType w:val="hybridMultilevel"/>
     <w:tmpl w:val="7AF8F8CC"/>
@@ -1953,7 +2351,7 @@
       </w:rPr>
     </w:lvl>
   </w:abstractNum>
-  <w:abstractNum w:abstractNumId="7" w15:restartNumberingAfterBreak="0">
+  <w:abstractNum w:abstractNumId="8" w15:restartNumberingAfterBreak="0">
     <w:nsid w:val="35D9137B"/>
     <w:multiLevelType w:val="multilevel"/>
     <w:tmpl w:val="281ABCFA"/>
@@ -2102,7 +2500,7 @@
       </w:rPr>
     </w:lvl>
   </w:abstractNum>
-  <w:abstractNum w:abstractNumId="8" w15:restartNumberingAfterBreak="0">
+  <w:abstractNum w:abstractNumId="9" w15:restartNumberingAfterBreak="0">
     <w:nsid w:val="38926DBC"/>
     <w:multiLevelType w:val="multilevel"/>
     <w:tmpl w:val="4E161CFA"/>
@@ -2251,7 +2649,7 @@
       </w:rPr>
     </w:lvl>
   </w:abstractNum>
-  <w:abstractNum w:abstractNumId="9" w15:restartNumberingAfterBreak="0">
+  <w:abstractNum w:abstractNumId="10" w15:restartNumberingAfterBreak="0">
     <w:nsid w:val="3D8F4E6E"/>
     <w:multiLevelType w:val="multilevel"/>
     <w:tmpl w:val="17C8C77A"/>
@@ -2400,7 +2798,7 @@
       </w:rPr>
     </w:lvl>
   </w:abstractNum>
-  <w:abstractNum w:abstractNumId="10" w15:restartNumberingAfterBreak="0">
+  <w:abstractNum w:abstractNumId="11" w15:restartNumberingAfterBreak="0">
     <w:nsid w:val="4E7368A6"/>
     <w:multiLevelType w:val="multilevel"/>
     <w:tmpl w:val="F63E4EC0"/>
@@ -2549,7 +2947,7 @@
       </w:rPr>
     </w:lvl>
   </w:abstractNum>
-  <w:abstractNum w:abstractNumId="11" w15:restartNumberingAfterBreak="0">
+  <w:abstractNum w:abstractNumId="12" w15:restartNumberingAfterBreak="0">
     <w:nsid w:val="63126360"/>
     <w:multiLevelType w:val="multilevel"/>
     <w:tmpl w:val="6F22F1A8"/>
@@ -2698,7 +3096,7 @@
       </w:rPr>
     </w:lvl>
   </w:abstractNum>
-  <w:abstractNum w:abstractNumId="12" w15:restartNumberingAfterBreak="0">
+  <w:abstractNum w:abstractNumId="13" w15:restartNumberingAfterBreak="0">
     <w:nsid w:val="64F30079"/>
     <w:multiLevelType w:val="hybridMultilevel"/>
     <w:tmpl w:val="9E3867F4"/>
@@ -2811,7 +3209,7 @@
       </w:rPr>
     </w:lvl>
   </w:abstractNum>
-  <w:abstractNum w:abstractNumId="13" w15:restartNumberingAfterBreak="0">
+  <w:abstractNum w:abstractNumId="14" w15:restartNumberingAfterBreak="0">
     <w:nsid w:val="6AF74E49"/>
     <w:multiLevelType w:val="multilevel"/>
     <w:tmpl w:val="FEC8D6BE"/>
@@ -2960,7 +3358,7 @@
       </w:rPr>
     </w:lvl>
   </w:abstractNum>
-  <w:abstractNum w:abstractNumId="14" w15:restartNumberingAfterBreak="0">
+  <w:abstractNum w:abstractNumId="15" w15:restartNumberingAfterBreak="0">
     <w:nsid w:val="724B0563"/>
     <w:multiLevelType w:val="hybridMultilevel"/>
     <w:tmpl w:val="A0C8B7F8"/>
@@ -3073,7 +3471,7 @@
       </w:rPr>
     </w:lvl>
   </w:abstractNum>
-  <w:abstractNum w:abstractNumId="15" w15:restartNumberingAfterBreak="0">
+  <w:abstractNum w:abstractNumId="16" w15:restartNumberingAfterBreak="0">
     <w:nsid w:val="72CF46CC"/>
     <w:multiLevelType w:val="hybridMultilevel"/>
     <w:tmpl w:val="7C5C73DE"/>
@@ -3186,7 +3584,7 @@
       </w:rPr>
     </w:lvl>
   </w:abstractNum>
-  <w:abstractNum w:abstractNumId="16" w15:restartNumberingAfterBreak="0">
+  <w:abstractNum w:abstractNumId="17" w15:restartNumberingAfterBreak="0">
     <w:nsid w:val="7D2F5478"/>
     <w:multiLevelType w:val="multilevel"/>
     <w:tmpl w:val="8E607AF0"/>
@@ -3335,7 +3733,7 @@
       </w:rPr>
     </w:lvl>
   </w:abstractNum>
-  <w:abstractNum w:abstractNumId="17" w15:restartNumberingAfterBreak="0">
+  <w:abstractNum w:abstractNumId="18" w15:restartNumberingAfterBreak="0">
     <w:nsid w:val="7DC37379"/>
     <w:multiLevelType w:val="multilevel"/>
     <w:tmpl w:val="61C63CB2"/>
@@ -3485,49 +3883,49 @@
     </w:lvl>
   </w:abstractNum>
   <w:num w:numId="1">
-    <w:abstractNumId w:val="5"/>
+    <w:abstractNumId w:val="6"/>
   </w:num>
   <w:num w:numId="2">
-    <w:abstractNumId w:val="9"/>
+    <w:abstractNumId w:val="10"/>
   </w:num>
   <w:num w:numId="3">
     <w:abstractNumId w:val="4"/>
   </w:num>
   <w:num w:numId="4">
-    <w:abstractNumId w:val="7"/>
+    <w:abstractNumId w:val="8"/>
   </w:num>
   <w:num w:numId="5">
-    <w:abstractNumId w:val="8"/>
+    <w:abstractNumId w:val="9"/>
   </w:num>
   <w:num w:numId="6">
-    <w:abstractNumId w:val="15"/>
+    <w:abstractNumId w:val="16"/>
   </w:num>
   <w:num w:numId="7">
     <w:abstractNumId w:val="1"/>
   </w:num>
   <w:num w:numId="8">
-    <w:abstractNumId w:val="6"/>
+    <w:abstractNumId w:val="7"/>
   </w:num>
   <w:num w:numId="9">
-    <w:abstractNumId w:val="14"/>
+    <w:abstractNumId w:val="15"/>
   </w:num>
   <w:num w:numId="10">
     <w:abstractNumId w:val="0"/>
   </w:num>
   <w:num w:numId="11">
-    <w:abstractNumId w:val="12"/>
+    <w:abstractNumId w:val="13"/>
   </w:num>
   <w:num w:numId="12">
+    <w:abstractNumId w:val="18"/>
+  </w:num>
+  <w:num w:numId="13">
     <w:abstractNumId w:val="17"/>
   </w:num>
-  <w:num w:numId="13">
-    <w:abstractNumId w:val="16"/>
-  </w:num>
   <w:num w:numId="14">
-    <w:abstractNumId w:val="13"/>
+    <w:abstractNumId w:val="14"/>
   </w:num>
   <w:num w:numId="15">
-    <w:abstractNumId w:val="11"/>
+    <w:abstractNumId w:val="12"/>
   </w:num>
   <w:num w:numId="16">
     <w:abstractNumId w:val="2"/>
@@ -3536,7 +3934,10 @@
     <w:abstractNumId w:val="3"/>
   </w:num>
   <w:num w:numId="18">
-    <w:abstractNumId w:val="10"/>
+    <w:abstractNumId w:val="11"/>
+  </w:num>
+  <w:num w:numId="19">
+    <w:abstractNumId w:val="5"/>
   </w:num>
 </w:numbering>
 </file>
@@ -4129,6 +4530,15 @@
       <w:shd w:val="clear" w:color="auto" w:fill="E1DFDD"/>
     </w:rPr>
   </w:style>
+  <w:style w:type="paragraph" w:styleId="NoSpacing">
+    <w:name w:val="No Spacing"/>
+    <w:uiPriority w:val="1"/>
+    <w:qFormat/>
+    <w:rsid w:val="00462F3E"/>
+    <w:pPr>
+      <w:spacing w:after="0" w:line="240" w:lineRule="auto"/>
+    </w:pPr>
+  </w:style>
 </w:styles>
 </file>
 

</xml_diff>